<commit_message>
font handling during merge
</commit_message>
<xml_diff>
--- a/src/test/resources/template.docx
+++ b/src/test/resources/template.docx
@@ -1326,25 +1326,7 @@
                                 <w:i/>
                                 <w:szCs w:val="22"/>
                               </w:rPr>
-                              <w:t>(</w:t>
-                            </w:r>
-                            <w:proofErr w:type="spellStart"/>
-                            <w:r>
-                              <w:rPr>
-                                <w:rFonts w:eastAsia="Calibri"/>
-                                <w:i/>
-                                <w:szCs w:val="22"/>
-                              </w:rPr>
-                              <w:t>Title</w:t>
-                            </w:r>
-                            <w:proofErr w:type="spellEnd"/>
-                            <w:r>
-                              <w:rPr>
-                                <w:rFonts w:eastAsia="Calibri"/>
-                                <w:i/>
-                                <w:szCs w:val="22"/>
-                              </w:rPr>
-                              <w:t>)</w:t>
+                              <w:t>(Title)</w:t>
                             </w:r>
                           </w:p>
                         </w:txbxContent>
@@ -1392,25 +1374,7 @@
                           <w:i/>
                           <w:szCs w:val="22"/>
                         </w:rPr>
-                        <w:t>(</w:t>
-                      </w:r>
-                      <w:proofErr w:type="spellStart"/>
-                      <w:r>
-                        <w:rPr>
-                          <w:rFonts w:eastAsia="Calibri"/>
-                          <w:i/>
-                          <w:szCs w:val="22"/>
-                        </w:rPr>
-                        <w:t>Title</w:t>
-                      </w:r>
-                      <w:proofErr w:type="spellEnd"/>
-                      <w:r>
-                        <w:rPr>
-                          <w:rFonts w:eastAsia="Calibri"/>
-                          <w:i/>
-                          <w:szCs w:val="22"/>
-                        </w:rPr>
-                        <w:t>)</w:t>
+                        <w:t>(Title)</w:t>
                       </w:r>
                     </w:p>
                   </w:txbxContent>
@@ -1647,43 +1611,7 @@
                                 <w:i/>
                                 <w:spacing w:val="-4"/>
                               </w:rPr>
-                              <w:t>(</w:t>
-                            </w:r>
-                            <w:proofErr w:type="spellStart"/>
-                            <w:r>
-                              <w:rPr>
-                                <w:rFonts w:eastAsia="Calibri"/>
-                                <w:i/>
-                                <w:spacing w:val="-4"/>
-                              </w:rPr>
-                              <w:t>User’s</w:t>
-                            </w:r>
-                            <w:proofErr w:type="spellEnd"/>
-                            <w:r>
-                              <w:rPr>
-                                <w:rFonts w:eastAsia="Calibri"/>
-                                <w:i/>
-                                <w:spacing w:val="-4"/>
-                              </w:rPr>
-                              <w:t xml:space="preserve"> </w:t>
-                            </w:r>
-                            <w:proofErr w:type="spellStart"/>
-                            <w:r>
-                              <w:rPr>
-                                <w:rFonts w:eastAsia="Calibri"/>
-                                <w:i/>
-                                <w:spacing w:val="-4"/>
-                              </w:rPr>
-                              <w:t>Copy</w:t>
-                            </w:r>
-                            <w:proofErr w:type="spellEnd"/>
-                            <w:r>
-                              <w:rPr>
-                                <w:rFonts w:eastAsia="Calibri"/>
-                                <w:i/>
-                                <w:spacing w:val="-4"/>
-                              </w:rPr>
-                              <w:t>)</w:t>
+                              <w:t>(User’s Copy)</w:t>
                             </w:r>
                           </w:p>
                         </w:txbxContent>
@@ -1731,43 +1659,7 @@
                           <w:i/>
                           <w:spacing w:val="-4"/>
                         </w:rPr>
-                        <w:t>(</w:t>
-                      </w:r>
-                      <w:proofErr w:type="spellStart"/>
-                      <w:r>
-                        <w:rPr>
-                          <w:rFonts w:eastAsia="Calibri"/>
-                          <w:i/>
-                          <w:spacing w:val="-4"/>
-                        </w:rPr>
-                        <w:t>User’s</w:t>
-                      </w:r>
-                      <w:proofErr w:type="spellEnd"/>
-                      <w:r>
-                        <w:rPr>
-                          <w:rFonts w:eastAsia="Calibri"/>
-                          <w:i/>
-                          <w:spacing w:val="-4"/>
-                        </w:rPr>
-                        <w:t xml:space="preserve"> </w:t>
-                      </w:r>
-                      <w:proofErr w:type="spellStart"/>
-                      <w:r>
-                        <w:rPr>
-                          <w:rFonts w:eastAsia="Calibri"/>
-                          <w:i/>
-                          <w:spacing w:val="-4"/>
-                        </w:rPr>
-                        <w:t>Copy</w:t>
-                      </w:r>
-                      <w:proofErr w:type="spellEnd"/>
-                      <w:r>
-                        <w:rPr>
-                          <w:rFonts w:eastAsia="Calibri"/>
-                          <w:i/>
-                          <w:spacing w:val="-4"/>
-                        </w:rPr>
-                        <w:t>)</w:t>
+                        <w:t>(User’s Copy)</w:t>
                       </w:r>
                     </w:p>
                   </w:txbxContent>
@@ -2388,23 +2280,7 @@
                                 <w:rFonts w:eastAsia="Calibri"/>
                                 <w:i/>
                               </w:rPr>
-                              <w:t xml:space="preserve">(Valid </w:t>
-                            </w:r>
-                            <w:proofErr w:type="spellStart"/>
-                            <w:r>
-                              <w:rPr>
-                                <w:rFonts w:eastAsia="Calibri"/>
-                                <w:i/>
-                              </w:rPr>
-                              <w:t>from</w:t>
-                            </w:r>
-                            <w:proofErr w:type="spellEnd"/>
-                            <w:r>
-                              <w:rPr>
-                                <w:rFonts w:eastAsia="Calibri"/>
-                                <w:i/>
-                              </w:rPr>
-                              <w:t>)</w:t>
+                              <w:t>(Valid from)</w:t>
                             </w:r>
                           </w:p>
                         </w:txbxContent>
@@ -2445,23 +2321,7 @@
                           <w:rFonts w:eastAsia="Calibri"/>
                           <w:i/>
                         </w:rPr>
-                        <w:t xml:space="preserve">(Valid </w:t>
-                      </w:r>
-                      <w:proofErr w:type="spellStart"/>
-                      <w:r>
-                        <w:rPr>
-                          <w:rFonts w:eastAsia="Calibri"/>
-                          <w:i/>
-                        </w:rPr>
-                        <w:t>from</w:t>
-                      </w:r>
-                      <w:proofErr w:type="spellEnd"/>
-                      <w:r>
-                        <w:rPr>
-                          <w:rFonts w:eastAsia="Calibri"/>
-                          <w:i/>
-                        </w:rPr>
-                        <w:t>)</w:t>
+                        <w:t>(Valid from)</w:t>
                       </w:r>
                     </w:p>
                   </w:txbxContent>
@@ -3816,7 +3676,26 @@
       <w:bookmarkEnd w:id="4"/>
       <w:bookmarkEnd w:id="5"/>
     </w:p>
-    <w:bookmarkStart w:id="6" w:name="_Hlk46830208"/>
+    <w:p>
+      <w:pPr>
+        <w:pStyle w:val="12ArialNarrow"/>
+      </w:pPr>
+      <w:bookmarkStart w:id="6" w:name="_Hlk46830208"/>
+      <w:r>
+        <w:t xml:space="preserve">The subject here should be Arial Narrow </w:t>
+      </w:r>
+      <w:r>
+        <w:t>here:</w:t>
+      </w:r>
+    </w:p>
+    <w:p>
+      <w:pPr>
+        <w:pStyle w:val="12ArialNarrow"/>
+      </w:pPr>
+      <w:r>
+        <w:t>Use the destination document styles and copy new styles. This is the default option.</w:t>
+      </w:r>
+    </w:p>
     <w:p>
       <w:pPr>
         <w:pStyle w:val="12ArialNarrow"/>
@@ -3825,7 +3704,10 @@
         <w:fldChar w:fldCharType="begin"/>
       </w:r>
       <w:r>
-        <w:instrText xml:space="preserve"> MERGEFIELD  Subject.docx*  \* MERGEFORMAT </w:instrText>
+        <w:instrText xml:space="preserve"> MERGEFIELD  Subje</w:instrText>
+      </w:r>
+      <w:r>
+        <w:instrText xml:space="preserve">ct.docx*  \* MERGEFORMAT </w:instrText>
       </w:r>
       <w:r>
         <w:fldChar w:fldCharType="separate"/>
@@ -3837,6 +3719,9 @@
         <w:t>«Subject.docx*»</w:t>
       </w:r>
       <w:r>
+        <w:rPr>
+          <w:noProof/>
+        </w:rPr>
         <w:fldChar w:fldCharType="end"/>
       </w:r>
     </w:p>

</xml_diff>